<commit_message>
touch Data-Structure.doc File into main
</commit_message>
<xml_diff>
--- a/Data Structure.docx
+++ b/Data Structure.docx
@@ -230,7 +230,7 @@
                     <pic:cNvPicPr/>
                   </pic:nvPicPr>
                   <pic:blipFill>
-                    <a:blip r:embed="rId6">
+                    <a:blip r:embed="rId7">
                       <a:extLst>
                         <a:ext uri="{28A0092B-C50C-407E-A947-70E740481C1C}">
                           <a14:useLocalDpi xmlns:a14="http://schemas.microsoft.com/office/drawing/2010/main" val="0"/>
@@ -455,7 +455,11 @@
         <w:spacing w:before="0" w:beforeAutospacing="0" w:after="0" w:afterAutospacing="0" w:line="360" w:lineRule="auto"/>
         <w:ind w:firstLine="567"/>
         <w:rPr>
-          <w:rFonts w:ascii="Yu Gothic" w:eastAsia="Yu Gothic" w:hAnsi="Yu Gothic"/>
+          <w:rStyle w:val="a4"/>
+          <w:rFonts w:ascii="Yu Gothic" w:eastAsia="Yu Gothic" w:hAnsi="Yu Gothic"/>
+          <w:color w:val="000000"/>
+          <w:sz w:val="28"/>
+          <w:szCs w:val="28"/>
         </w:rPr>
       </w:pPr>
       <w:r>
@@ -480,9 +484,275 @@
         </w:rPr>
         <w:t xml:space="preserve"> include nodes, linked lists, arrays, hash tables, double (stack + queue), graphs, and trees. Recursive functions, which are functions that call themselves one or more times, can be divided into smaller subproblems and solved recursively. The recursive case is the part of the function that calls itself to solve a smaller subproblem, while the base case is the stopping condition for the recursive function. The big O notation is often used to analyze the performance of algorithms by describing the time complexity of the algorithm in terms of its efficiency</w:t>
       </w:r>
+      <w:r>
+        <w:rPr>
+          <w:rStyle w:val="a4"/>
+          <w:rFonts w:ascii="Yu Gothic" w:eastAsia="Yu Gothic" w:hAnsi="Yu Gothic"/>
+          <w:color w:val="000000"/>
+          <w:sz w:val="28"/>
+          <w:szCs w:val="28"/>
+        </w:rPr>
+        <w:t>.</w:t>
+      </w:r>
     </w:p>
     <w:p>
       <w:pPr>
+        <w:pStyle w:val="a3"/>
+        <w:spacing w:before="0" w:beforeAutospacing="0" w:after="0" w:afterAutospacing="0" w:line="360" w:lineRule="auto"/>
+        <w:ind w:firstLine="567"/>
+        <w:rPr>
+          <w:rStyle w:val="a4"/>
+          <w:rFonts w:ascii="Yu Gothic" w:eastAsia="Yu Gothic" w:hAnsi="Yu Gothic"/>
+          <w:color w:val="000000"/>
+          <w:sz w:val="28"/>
+          <w:szCs w:val="28"/>
+        </w:rPr>
+      </w:pPr>
+      <w:r>
+        <w:rPr>
+          <w:rStyle w:val="a4"/>
+          <w:rFonts w:ascii="Yu Gothic" w:eastAsia="Yu Gothic" w:hAnsi="Yu Gothic"/>
+          <w:color w:val="000000"/>
+          <w:sz w:val="28"/>
+          <w:szCs w:val="28"/>
+          <w:highlight w:val="green"/>
+        </w:rPr>
+        <w:t>To avoid</w:t>
+      </w:r>
+      <w:r>
+        <w:rPr>
+          <w:rStyle w:val="a4"/>
+          <w:rFonts w:ascii="Yu Gothic" w:eastAsia="Yu Gothic" w:hAnsi="Yu Gothic"/>
+          <w:color w:val="000000"/>
+          <w:sz w:val="28"/>
+          <w:szCs w:val="28"/>
+        </w:rPr>
+        <w:t xml:space="preserve"> an </w:t>
+      </w:r>
+      <w:r>
+        <w:rPr>
+          <w:rStyle w:val="a4"/>
+          <w:rFonts w:ascii="Yu Gothic" w:eastAsia="Yu Gothic" w:hAnsi="Yu Gothic"/>
+          <w:color w:val="000000"/>
+          <w:sz w:val="28"/>
+          <w:szCs w:val="28"/>
+          <w:u w:val="single"/>
+          <w:shd w:val="clear" w:color="auto" w:fill="F1C40F"/>
+        </w:rPr>
+        <w:t>infinite recursive call stack</w:t>
+      </w:r>
+      <w:r>
+        <w:rPr>
+          <w:rStyle w:val="a4"/>
+          <w:rFonts w:ascii="Yu Gothic" w:eastAsia="Yu Gothic" w:hAnsi="Yu Gothic"/>
+          <w:color w:val="000000"/>
+          <w:sz w:val="28"/>
+          <w:szCs w:val="28"/>
+        </w:rPr>
+        <w:t>, we can do the following:</w:t>
+      </w:r>
+    </w:p>
+    <w:p>
+      <w:pPr>
+        <w:pStyle w:val="a3"/>
+        <w:numPr>
+          <w:ilvl w:val="0"/>
+          <w:numId w:val="1"/>
+        </w:numPr>
+        <w:spacing w:before="0" w:beforeAutospacing="0" w:after="0" w:afterAutospacing="0" w:line="360" w:lineRule="auto"/>
+        <w:rPr>
+          <w:rStyle w:val="a4"/>
+          <w:rFonts w:ascii="Yu Gothic" w:eastAsia="Yu Gothic" w:hAnsi="Yu Gothic"/>
+          <w:color w:val="000000"/>
+          <w:sz w:val="28"/>
+          <w:szCs w:val="28"/>
+        </w:rPr>
+      </w:pPr>
+      <w:r>
+        <w:rPr>
+          <w:rStyle w:val="a4"/>
+          <w:rFonts w:ascii="Yu Gothic" w:eastAsia="Yu Gothic" w:hAnsi="Yu Gothic"/>
+          <w:color w:val="000000"/>
+          <w:sz w:val="28"/>
+          <w:szCs w:val="28"/>
+        </w:rPr>
+        <w:t xml:space="preserve">Ensure that the recursive function has a base case that will eventually be reached. This is the condition that will stop the recursion. </w:t>
+      </w:r>
+    </w:p>
+    <w:p>
+      <w:pPr>
+        <w:pStyle w:val="a3"/>
+        <w:numPr>
+          <w:ilvl w:val="0"/>
+          <w:numId w:val="1"/>
+        </w:numPr>
+        <w:spacing w:before="0" w:beforeAutospacing="0" w:after="0" w:afterAutospacing="0" w:line="360" w:lineRule="auto"/>
+        <w:rPr>
+          <w:rStyle w:val="a4"/>
+          <w:rFonts w:ascii="Yu Gothic" w:eastAsia="Yu Gothic" w:hAnsi="Yu Gothic"/>
+          <w:color w:val="000000"/>
+          <w:sz w:val="28"/>
+          <w:szCs w:val="28"/>
+        </w:rPr>
+      </w:pPr>
+      <w:r>
+        <w:rPr>
+          <w:rStyle w:val="a4"/>
+          <w:rFonts w:ascii="Yu Gothic" w:eastAsia="Yu Gothic" w:hAnsi="Yu Gothic"/>
+          <w:color w:val="000000"/>
+          <w:sz w:val="28"/>
+          <w:szCs w:val="28"/>
+        </w:rPr>
+        <w:t xml:space="preserve">Make sure that the recursive function is making progress towards the base case. This means that the arguments passed </w:t>
+      </w:r>
+      <w:r>
+        <w:rPr>
+          <w:rStyle w:val="a4"/>
+          <w:rFonts w:ascii="Yu Gothic" w:eastAsia="Yu Gothic" w:hAnsi="Yu Gothic"/>
+          <w:color w:val="000000"/>
+          <w:sz w:val="28"/>
+          <w:szCs w:val="28"/>
+        </w:rPr>
+        <w:lastRenderedPageBreak/>
+        <w:t xml:space="preserve">to the recursive function should be getting closer to the base case with each recursive call. </w:t>
+      </w:r>
+    </w:p>
+    <w:p>
+      <w:pPr>
+        <w:pStyle w:val="a3"/>
+        <w:numPr>
+          <w:ilvl w:val="0"/>
+          <w:numId w:val="1"/>
+        </w:numPr>
+        <w:spacing w:before="0" w:beforeAutospacing="0" w:after="0" w:afterAutospacing="0" w:line="360" w:lineRule="auto"/>
+        <w:rPr>
+          <w:rStyle w:val="a4"/>
+          <w:rFonts w:ascii="Yu Gothic" w:eastAsia="Yu Gothic" w:hAnsi="Yu Gothic"/>
+          <w:color w:val="000000"/>
+          <w:sz w:val="28"/>
+          <w:szCs w:val="28"/>
+        </w:rPr>
+      </w:pPr>
+      <w:r>
+        <w:rPr>
+          <w:rStyle w:val="a4"/>
+          <w:rFonts w:ascii="Yu Gothic" w:eastAsia="Yu Gothic" w:hAnsi="Yu Gothic"/>
+          <w:color w:val="000000"/>
+          <w:sz w:val="28"/>
+          <w:szCs w:val="28"/>
+        </w:rPr>
+        <w:t xml:space="preserve">Use tail recursion if </w:t>
+      </w:r>
+      <w:r>
+        <w:rPr>
+          <w:rStyle w:val="a4"/>
+          <w:rFonts w:ascii="Yu Gothic" w:eastAsia="Yu Gothic" w:hAnsi="Yu Gothic"/>
+          <w:color w:val="000000"/>
+          <w:sz w:val="28"/>
+          <w:szCs w:val="28"/>
+        </w:rPr>
+        <w:t>possible</w:t>
+      </w:r>
+      <w:r>
+        <w:rPr>
+          <w:rStyle w:val="a4"/>
+          <w:rFonts w:ascii="Yu Gothic" w:eastAsia="Yu Gothic" w:hAnsi="Yu Gothic"/>
+          <w:color w:val="000000"/>
+          <w:sz w:val="28"/>
+          <w:szCs w:val="28"/>
+        </w:rPr>
+        <w:t>:</w:t>
+      </w:r>
+      <w:r>
+        <w:rPr>
+          <w:rStyle w:val="a4"/>
+          <w:rFonts w:ascii="Yu Gothic" w:eastAsia="Yu Gothic" w:hAnsi="Yu Gothic"/>
+          <w:color w:val="000000"/>
+          <w:sz w:val="28"/>
+          <w:szCs w:val="28"/>
+        </w:rPr>
+        <w:t xml:space="preserve"> This</w:t>
+      </w:r>
+      <w:r>
+        <w:rPr>
+          <w:rStyle w:val="a4"/>
+          <w:rFonts w:ascii="Yu Gothic" w:eastAsia="Yu Gothic" w:hAnsi="Yu Gothic"/>
+          <w:color w:val="000000"/>
+          <w:sz w:val="28"/>
+          <w:szCs w:val="28"/>
+        </w:rPr>
+        <w:t xml:space="preserve"> means that the recursive call is the last statement in the function, so that the compiler can optimize the function to avoid using additional stack space for each recursive call. </w:t>
+      </w:r>
+    </w:p>
+    <w:p>
+      <w:pPr>
+        <w:pStyle w:val="a3"/>
+        <w:numPr>
+          <w:ilvl w:val="0"/>
+          <w:numId w:val="1"/>
+        </w:numPr>
+        <w:spacing w:before="0" w:beforeAutospacing="0" w:after="0" w:afterAutospacing="0" w:line="360" w:lineRule="auto"/>
+        <w:rPr>
+          <w:rStyle w:val="a4"/>
+          <w:rFonts w:eastAsia="Yu Gothic"/>
+          <w:color w:val="000000"/>
+          <w:sz w:val="28"/>
+          <w:szCs w:val="28"/>
+        </w:rPr>
+      </w:pPr>
+      <w:r>
+        <w:rPr>
+          <w:rStyle w:val="a4"/>
+          <w:rFonts w:ascii="Yu Gothic" w:eastAsia="Yu Gothic" w:hAnsi="Yu Gothic"/>
+          <w:color w:val="000000"/>
+          <w:sz w:val="28"/>
+          <w:szCs w:val="28"/>
+        </w:rPr>
+        <w:t xml:space="preserve">Increase the stack size if </w:t>
+      </w:r>
+      <w:r>
+        <w:rPr>
+          <w:rStyle w:val="a4"/>
+          <w:rFonts w:ascii="Yu Gothic" w:eastAsia="Yu Gothic" w:hAnsi="Yu Gothic"/>
+          <w:color w:val="000000"/>
+          <w:sz w:val="28"/>
+          <w:szCs w:val="28"/>
+        </w:rPr>
+        <w:t>needed</w:t>
+      </w:r>
+      <w:r>
+        <w:rPr>
+          <w:rStyle w:val="a4"/>
+          <w:rFonts w:ascii="Yu Gothic" w:eastAsia="Yu Gothic" w:hAnsi="Yu Gothic"/>
+          <w:color w:val="000000"/>
+          <w:sz w:val="28"/>
+          <w:szCs w:val="28"/>
+        </w:rPr>
+        <w:t>:</w:t>
+      </w:r>
+      <w:r>
+        <w:rPr>
+          <w:rStyle w:val="a4"/>
+          <w:rFonts w:ascii="Yu Gothic" w:eastAsia="Yu Gothic" w:hAnsi="Yu Gothic"/>
+          <w:color w:val="000000"/>
+          <w:sz w:val="28"/>
+          <w:szCs w:val="28"/>
+        </w:rPr>
+        <w:t xml:space="preserve"> In</w:t>
+      </w:r>
+      <w:r>
+        <w:rPr>
+          <w:rStyle w:val="a4"/>
+          <w:rFonts w:ascii="Yu Gothic" w:eastAsia="Yu Gothic" w:hAnsi="Yu Gothic"/>
+          <w:color w:val="000000"/>
+          <w:sz w:val="28"/>
+          <w:szCs w:val="28"/>
+        </w:rPr>
+        <w:t xml:space="preserve"> some cases, the default stack size may not be enough to handle a particularly deep recursion. In these cases, the stack size can be increased to avoid a stack overflow error.</w:t>
+      </w:r>
+    </w:p>
+    <w:p>
+      <w:pPr>
         <w:spacing w:after="0" w:line="360" w:lineRule="auto"/>
         <w:ind w:firstLine="567"/>
         <w:rPr>
@@ -497,12 +767,12 @@
       </w:pPr>
     </w:p>
     <w:sectPr>
-      <w:headerReference w:type="even" r:id="rId7"/>
-      <w:headerReference w:type="default" r:id="rId8"/>
-      <w:footerReference w:type="even" r:id="rId9"/>
-      <w:footerReference w:type="default" r:id="rId10"/>
-      <w:headerReference w:type="first" r:id="rId11"/>
-      <w:footerReference w:type="first" r:id="rId12"/>
+      <w:headerReference w:type="even" r:id="rId8"/>
+      <w:headerReference w:type="default" r:id="rId9"/>
+      <w:footerReference w:type="even" r:id="rId10"/>
+      <w:footerReference w:type="default" r:id="rId11"/>
+      <w:headerReference w:type="first" r:id="rId12"/>
+      <w:footerReference w:type="first" r:id="rId13"/>
       <w:pgSz w:w="12240" w:h="15840"/>
       <w:pgMar w:top="1440" w:right="1440" w:bottom="1440" w:left="1440" w:header="720" w:footer="720" w:gutter="0"/>
       <w:pgBorders w:offsetFrom="page">
@@ -707,7 +977,7 @@
               </v:handles>
               <o:lock v:ext="edit" text="t" shapetype="t"/>
             </v:shapetype>
-            <v:shape id="PowerPlusWaterMarkObject357533252" o:spid="_x0000_s2049" type="#_x0000_t136" style="position:absolute;margin-left:0;margin-top:0;width:468pt;height:117pt;z-index:-251657216;mso-position-horizontal:center;mso-position-horizontal-relative:margin;mso-position-vertical:center;mso-position-vertical-relative:margin" o:allowincell="f" fillcolor="silver" stroked="f">
+            <v:shape id="PowerPlusWaterMarkObject357533252" o:spid="_x0000_s1025" type="#_x0000_t136" style="position:absolute;margin-left:0;margin-top:0;width:468pt;height:117pt;z-index:-251658752;mso-position-horizontal:center;mso-position-horizontal-relative:margin;mso-position-vertical:center;mso-position-vertical-relative:margin" o:allowincell="f" fillcolor="silver" stroked="f">
               <v:fill opacity=".5"/>
               <v:textpath style="font-family:&quot;Calibri&quot;;font-size:1pt" string="CONFIDENTIAL"/>
               <w10:wrap anchorx="margin" anchory="margin"/>
@@ -718,6 +988,154 @@
     </w:sdtContent>
   </w:sdt>
 </w:hdr>
+</file>
+
+<file path=word/numbering.xml><?xml version="1.0" encoding="utf-8"?>
+<w:numbering xmlns:wpc="http://schemas.microsoft.com/office/word/2010/wordprocessingCanvas" xmlns:cx="http://schemas.microsoft.com/office/drawing/2014/chartex" xmlns:cx1="http://schemas.microsoft.com/office/drawing/2015/9/8/chartex" xmlns:cx2="http://schemas.microsoft.com/office/drawing/2015/10/21/chartex" xmlns:cx3="http://schemas.microsoft.com/office/drawing/2016/5/9/chartex" xmlns:cx4="http://schemas.microsoft.com/office/drawing/2016/5/10/chartex" xmlns:cx5="http://schemas.microsoft.com/office/drawing/2016/5/11/chartex" xmlns:cx6="http://schemas.microsoft.com/office/drawing/2016/5/12/chartex" xmlns:cx7="http://schemas.microsoft.com/office/drawing/2016/5/13/chartex" xmlns:cx8="http://schemas.microsoft.com/office/drawing/2016/5/14/chartex" xmlns:mc="http://schemas.openxmlformats.org/markup-compatibility/2006" xmlns:aink="http://schemas.microsoft.com/office/drawing/2016/ink" xmlns:am3d="http://schemas.microsoft.com/office/drawing/2017/model3d" xmlns:o="urn:schemas-microsoft-com:office:office" xmlns:oel="http://schemas.microsoft.com/office/2019/extlst" xmlns:r="http://schemas.openxmlformats.org/officeDocument/2006/relationships" xmlns:m="http://schemas.openxmlformats.org/officeDocument/2006/math" xmlns:v="urn:schemas-microsoft-com:vml" xmlns:wp14="http://schemas.microsoft.com/office/word/2010/wordprocessingDrawing" xmlns:wp="http://schemas.openxmlformats.org/drawingml/2006/wordprocessingDrawing" xmlns:w10="urn:schemas-microsoft-com:office:word" xmlns:w="http://schemas.openxmlformats.org/wordprocessingml/2006/main" xmlns:w14="http://schemas.microsoft.com/office/word/2010/wordml" xmlns:w15="http://schemas.microsoft.com/office/word/2012/wordml" xmlns:w16cex="http://schemas.microsoft.com/office/word/2018/wordml/cex" xmlns:w16cid="http://schemas.microsoft.com/office/word/2016/wordml/cid" xmlns:w16="http://schemas.microsoft.com/office/word/2018/wordml" xmlns:w16du="http://schemas.microsoft.com/office/word/2023/wordml/word16du" xmlns:w16sdtdh="http://schemas.microsoft.com/office/word/2020/wordml/sdtdatahash" xmlns:w16se="http://schemas.microsoft.com/office/word/2015/wordml/symex" xmlns:wpg="http://schemas.microsoft.com/office/word/2010/wordprocessingGroup" xmlns:wpi="http://schemas.microsoft.com/office/word/2010/wordprocessingInk" xmlns:wne="http://schemas.microsoft.com/office/word/2006/wordml" xmlns:wps="http://schemas.microsoft.com/office/word/2010/wordprocessingShape" mc:Ignorable="w14 w15 w16se w16cid w16 w16cex w16sdtdh wp14">
+  <w:numPicBullet w:numPicBulletId="0">
+    <w:pict>
+      <v:shapetype id="_x0000_t75" coordsize="21600,21600" o:spt="75" o:preferrelative="t" path="m@4@5l@4@11@9@11@9@5xe" filled="f" stroked="f">
+        <v:stroke joinstyle="miter"/>
+        <v:formulas>
+          <v:f eqn="if lineDrawn pixelLineWidth 0"/>
+          <v:f eqn="sum @0 1 0"/>
+          <v:f eqn="sum 0 0 @1"/>
+          <v:f eqn="prod @2 1 2"/>
+          <v:f eqn="prod @3 21600 pixelWidth"/>
+          <v:f eqn="prod @3 21600 pixelHeight"/>
+          <v:f eqn="sum @0 0 1"/>
+          <v:f eqn="prod @6 1 2"/>
+          <v:f eqn="prod @7 21600 pixelWidth"/>
+          <v:f eqn="sum @8 21600 0"/>
+          <v:f eqn="prod @7 21600 pixelHeight"/>
+          <v:f eqn="sum @10 21600 0"/>
+        </v:formulas>
+        <v:path o:extrusionok="f" gradientshapeok="t" o:connecttype="rect"/>
+        <o:lock v:ext="edit" aspectratio="t"/>
+      </v:shapetype>
+      <v:shape id="_x0000_i1136" type="#_x0000_t75" style="width:11.4pt;height:11.4pt" o:bullet="t">
+        <v:imagedata r:id="rId1" o:title="mso3F82"/>
+      </v:shape>
+    </w:pict>
+  </w:numPicBullet>
+  <w:abstractNum w:abstractNumId="0" w15:restartNumberingAfterBreak="0">
+    <w:nsid w:val="3CCD31F3"/>
+    <w:multiLevelType w:val="hybridMultilevel"/>
+    <w:tmpl w:val="F79469DC"/>
+    <w:lvl w:ilvl="0" w:tplc="04090007">
+      <w:start w:val="1"/>
+      <w:numFmt w:val="bullet"/>
+      <w:lvlText w:val=""/>
+      <w:lvlPicBulletId w:val="0"/>
+      <w:lvlJc w:val="left"/>
+      <w:pPr>
+        <w:ind w:left="720" w:hanging="360"/>
+      </w:pPr>
+      <w:rPr>
+        <w:rFonts w:ascii="Symbol" w:hAnsi="Symbol" w:hint="default"/>
+      </w:rPr>
+    </w:lvl>
+    <w:lvl w:ilvl="1" w:tplc="04090003" w:tentative="1">
+      <w:start w:val="1"/>
+      <w:numFmt w:val="bullet"/>
+      <w:lvlText w:val="o"/>
+      <w:lvlJc w:val="left"/>
+      <w:pPr>
+        <w:ind w:left="1440" w:hanging="360"/>
+      </w:pPr>
+      <w:rPr>
+        <w:rFonts w:ascii="Courier New" w:hAnsi="Courier New" w:cs="Courier New" w:hint="default"/>
+      </w:rPr>
+    </w:lvl>
+    <w:lvl w:ilvl="2" w:tplc="04090005" w:tentative="1">
+      <w:start w:val="1"/>
+      <w:numFmt w:val="bullet"/>
+      <w:lvlText w:val=""/>
+      <w:lvlJc w:val="left"/>
+      <w:pPr>
+        <w:ind w:left="2160" w:hanging="360"/>
+      </w:pPr>
+      <w:rPr>
+        <w:rFonts w:ascii="Wingdings" w:hAnsi="Wingdings" w:hint="default"/>
+      </w:rPr>
+    </w:lvl>
+    <w:lvl w:ilvl="3" w:tplc="04090001" w:tentative="1">
+      <w:start w:val="1"/>
+      <w:numFmt w:val="bullet"/>
+      <w:lvlText w:val=""/>
+      <w:lvlJc w:val="left"/>
+      <w:pPr>
+        <w:ind w:left="2880" w:hanging="360"/>
+      </w:pPr>
+      <w:rPr>
+        <w:rFonts w:ascii="Symbol" w:hAnsi="Symbol" w:hint="default"/>
+      </w:rPr>
+    </w:lvl>
+    <w:lvl w:ilvl="4" w:tplc="04090003" w:tentative="1">
+      <w:start w:val="1"/>
+      <w:numFmt w:val="bullet"/>
+      <w:lvlText w:val="o"/>
+      <w:lvlJc w:val="left"/>
+      <w:pPr>
+        <w:ind w:left="3600" w:hanging="360"/>
+      </w:pPr>
+      <w:rPr>
+        <w:rFonts w:ascii="Courier New" w:hAnsi="Courier New" w:cs="Courier New" w:hint="default"/>
+      </w:rPr>
+    </w:lvl>
+    <w:lvl w:ilvl="5" w:tplc="04090005" w:tentative="1">
+      <w:start w:val="1"/>
+      <w:numFmt w:val="bullet"/>
+      <w:lvlText w:val=""/>
+      <w:lvlJc w:val="left"/>
+      <w:pPr>
+        <w:ind w:left="4320" w:hanging="360"/>
+      </w:pPr>
+      <w:rPr>
+        <w:rFonts w:ascii="Wingdings" w:hAnsi="Wingdings" w:hint="default"/>
+      </w:rPr>
+    </w:lvl>
+    <w:lvl w:ilvl="6" w:tplc="04090001" w:tentative="1">
+      <w:start w:val="1"/>
+      <w:numFmt w:val="bullet"/>
+      <w:lvlText w:val=""/>
+      <w:lvlJc w:val="left"/>
+      <w:pPr>
+        <w:ind w:left="5040" w:hanging="360"/>
+      </w:pPr>
+      <w:rPr>
+        <w:rFonts w:ascii="Symbol" w:hAnsi="Symbol" w:hint="default"/>
+      </w:rPr>
+    </w:lvl>
+    <w:lvl w:ilvl="7" w:tplc="04090003" w:tentative="1">
+      <w:start w:val="1"/>
+      <w:numFmt w:val="bullet"/>
+      <w:lvlText w:val="o"/>
+      <w:lvlJc w:val="left"/>
+      <w:pPr>
+        <w:ind w:left="5760" w:hanging="360"/>
+      </w:pPr>
+      <w:rPr>
+        <w:rFonts w:ascii="Courier New" w:hAnsi="Courier New" w:cs="Courier New" w:hint="default"/>
+      </w:rPr>
+    </w:lvl>
+    <w:lvl w:ilvl="8" w:tplc="04090005" w:tentative="1">
+      <w:start w:val="1"/>
+      <w:numFmt w:val="bullet"/>
+      <w:lvlText w:val=""/>
+      <w:lvlJc w:val="left"/>
+      <w:pPr>
+        <w:ind w:left="6480" w:hanging="360"/>
+      </w:pPr>
+      <w:rPr>
+        <w:rFonts w:ascii="Wingdings" w:hAnsi="Wingdings" w:hint="default"/>
+      </w:rPr>
+    </w:lvl>
+  </w:abstractNum>
+  <w:num w:numId="1" w16cid:durableId="1341200750">
+    <w:abstractNumId w:val="0"/>
+  </w:num>
+</w:numbering>
 </file>
 
 <file path=word/styles.xml><?xml version="1.0" encoding="utf-8"?>

</xml_diff>